<commit_message>
Graficos por estado; Graficos renderizados; Atualizacao do relatorio;
</commit_message>
<xml_diff>
--- a/Relatório.docx
+++ b/Relatório.docx
@@ -28,11 +28,9 @@
         <w:pStyle w:val="Ttulo"/>
         <w:jc w:val="center"/>
       </w:pPr>
-      <w:proofErr w:type="spellStart"/>
       <w:r>
         <w:t>Mega-Sena</w:t>
       </w:r>
-      <w:proofErr w:type="spellEnd"/>
     </w:p>
     <w:p/>
     <w:p/>
@@ -164,11 +162,13 @@
           <w:numId w:val="2"/>
         </w:numPr>
         <w:rPr>
+          <w:b/>
           <w:color w:val="auto"/>
         </w:rPr>
       </w:pPr>
       <w:r>
         <w:rPr>
+          <w:b/>
           <w:color w:val="auto"/>
         </w:rPr>
         <w:lastRenderedPageBreak/>
@@ -190,15 +190,7 @@
         <w:t>sabe</w:t>
       </w:r>
       <w:r>
-        <w:t xml:space="preserve">m que a probabilidade de acertar as seis dezenas da </w:t>
-      </w:r>
-      <w:proofErr w:type="spellStart"/>
-      <w:r>
-        <w:t>Mega-Sena</w:t>
-      </w:r>
-      <w:proofErr w:type="spellEnd"/>
-      <w:r>
-        <w:t xml:space="preserve"> é de 1 em </w:t>
+        <w:t xml:space="preserve">m que a probabilidade de acertar as seis dezenas da Mega-Sena é de 1 em </w:t>
       </w:r>
       <w:r>
         <w:t>50.063.860</w:t>
@@ -228,15 +220,7 @@
         <w:jc w:val="both"/>
       </w:pPr>
       <w:r>
-        <w:t xml:space="preserve">O valor arrecadado em cada concurso da </w:t>
-      </w:r>
-      <w:proofErr w:type="spellStart"/>
-      <w:r>
-        <w:t>Mega-Sena</w:t>
-      </w:r>
-      <w:proofErr w:type="spellEnd"/>
-      <w:r>
-        <w:t xml:space="preserve"> é dividido nas seguintes partes: 54,7% para Programas Sociais do Governo e 45,3% para a Premiação. Ainda há um desconto de 13,8% da parte da premiação para o imposto de renda. Por fim, o resultado desta operação é dividido em: 35% para 6 acertos, 19% para 5 acertos, 19% para 4 acertos, 22% acumulado para o próximo concurso e 5% acumulado para o concurso no final do ano.</w:t>
+        <w:t>O valor arrecadado em cada concurso da Mega-Sena é dividido nas seguintes partes: 54,7% para Programas Sociais do Governo e 45,3% para a Premiação. Ainda há um desconto de 13,8% da parte da premiação para o imposto de renda. Por fim, o resultado desta operação é dividido em: 35% para 6 acertos, 19% para 5 acertos, 19% para 4 acertos, 22% acumulado para o próximo concurso e 5% acumulado para o concurso no final do ano.</w:t>
       </w:r>
       <w:r>
         <w:t xml:space="preserve"> Apesar da porcentagem final do prêmio ser baixa, o número de apostadores tem aumentado [Ref. 2].</w:t>
@@ -272,15 +256,7 @@
         <w:jc w:val="both"/>
       </w:pPr>
       <w:r>
-        <w:t xml:space="preserve">Para explorar os dados da </w:t>
-      </w:r>
-      <w:proofErr w:type="spellStart"/>
-      <w:r>
-        <w:t>Mega-Sena</w:t>
-      </w:r>
-      <w:proofErr w:type="spellEnd"/>
-      <w:r>
-        <w:t>, será utilizado o arquivo no formato HTM disponibilizado no site oficial da loteria [Ref. 1]. Esta é a única forma que os dados são encontrados.</w:t>
+        <w:t>Para explorar os dados da Mega-Sena, será utilizado o arquivo no formato HTM disponibilizado no site oficial da loteria [Ref. 1]. Esta é a única forma que os dados são encontrados.</w:t>
       </w:r>
       <w:r>
         <w:t xml:space="preserve"> A lista a seguir apresenta as principais variáveis contidas no arquivo.</w:t>
@@ -485,21 +461,13 @@
         <w:t>.</w:t>
       </w:r>
       <w:r>
-        <w:t xml:space="preserve"> Além disso, será apresentada previsões de estimativas de prêmio, valores acumulados e estimativa para a </w:t>
-      </w:r>
-      <w:proofErr w:type="spellStart"/>
-      <w:r>
-        <w:t>Mega</w:t>
+        <w:t xml:space="preserve"> Além disso, será apresentada previsões de estimativas de prêmio, valores acumulados e estimativa para a Mega</w:t>
       </w:r>
       <w:r>
         <w:t>-</w:t>
       </w:r>
       <w:r>
-        <w:t>Sena</w:t>
-      </w:r>
-      <w:proofErr w:type="spellEnd"/>
-      <w:r>
-        <w:t xml:space="preserve"> da virada.</w:t>
+        <w:t>Sena da virada.</w:t>
       </w:r>
     </w:p>
     <w:p>
@@ -534,23 +502,27 @@
           <w:numId w:val="2"/>
         </w:numPr>
         <w:rPr>
+          <w:b/>
           <w:color w:val="auto"/>
         </w:rPr>
       </w:pPr>
       <w:r>
         <w:rPr>
+          <w:b/>
           <w:color w:val="auto"/>
         </w:rPr>
         <w:t xml:space="preserve">Pacotes </w:t>
       </w:r>
       <w:r>
         <w:rPr>
+          <w:b/>
           <w:color w:val="auto"/>
         </w:rPr>
         <w:t>r</w:t>
       </w:r>
       <w:r>
         <w:rPr>
+          <w:b/>
           <w:color w:val="auto"/>
         </w:rPr>
         <w:t>equeridos</w:t>
@@ -630,7 +602,6 @@
                 <w:b w:val="0"/>
               </w:rPr>
             </w:pPr>
-            <w:proofErr w:type="spellStart"/>
             <w:r>
               <w:rPr>
                 <w:b w:val="0"/>
@@ -643,7 +614,6 @@
               </w:rPr>
               <w:t>idyr</w:t>
             </w:r>
-            <w:proofErr w:type="spellEnd"/>
           </w:p>
         </w:tc>
         <w:tc>
@@ -675,7 +645,6 @@
                 <w:b w:val="0"/>
               </w:rPr>
             </w:pPr>
-            <w:proofErr w:type="spellStart"/>
             <w:r>
               <w:rPr>
                 <w:b w:val="0"/>
@@ -688,7 +657,6 @@
               </w:rPr>
               <w:t>plyr</w:t>
             </w:r>
-            <w:proofErr w:type="spellEnd"/>
           </w:p>
         </w:tc>
         <w:tc>
@@ -721,7 +689,6 @@
                 <w:b w:val="0"/>
               </w:rPr>
             </w:pPr>
-            <w:proofErr w:type="spellStart"/>
             <w:r>
               <w:rPr>
                 <w:b w:val="0"/>
@@ -734,7 +701,6 @@
               </w:rPr>
               <w:t>aps</w:t>
             </w:r>
-            <w:proofErr w:type="spellEnd"/>
           </w:p>
         </w:tc>
         <w:tc>
@@ -775,7 +741,6 @@
                 <w:b w:val="0"/>
               </w:rPr>
             </w:pPr>
-            <w:proofErr w:type="spellStart"/>
             <w:r>
               <w:rPr>
                 <w:b w:val="0"/>
@@ -788,7 +753,6 @@
               </w:rPr>
               <w:t>aptools</w:t>
             </w:r>
-            <w:proofErr w:type="spellEnd"/>
           </w:p>
         </w:tc>
         <w:tc>
@@ -805,14 +769,12 @@
             <w:r>
               <w:t xml:space="preserve">ESRI </w:t>
             </w:r>
-            <w:proofErr w:type="spellStart"/>
             <w:r>
               <w:rPr>
                 <w:i/>
               </w:rPr>
               <w:t>shapefiles</w:t>
             </w:r>
-            <w:proofErr w:type="spellEnd"/>
             <w:r>
               <w:t xml:space="preserve"> de mapas.</w:t>
             </w:r>
@@ -835,7 +797,6 @@
                 <w:b w:val="0"/>
               </w:rPr>
             </w:pPr>
-            <w:proofErr w:type="spellStart"/>
             <w:r>
               <w:rPr>
                 <w:b w:val="0"/>
@@ -848,7 +809,6 @@
               </w:rPr>
               <w:t>approj</w:t>
             </w:r>
-            <w:proofErr w:type="spellEnd"/>
           </w:p>
         </w:tc>
         <w:tc>
@@ -889,7 +849,6 @@
                 <w:b w:val="0"/>
               </w:rPr>
             </w:pPr>
-            <w:proofErr w:type="spellStart"/>
             <w:r>
               <w:rPr>
                 <w:b w:val="0"/>
@@ -902,7 +861,6 @@
               </w:rPr>
               <w:t>gmap</w:t>
             </w:r>
-            <w:proofErr w:type="spellEnd"/>
           </w:p>
         </w:tc>
         <w:tc>
@@ -920,15 +878,7 @@
               <w:t>mapas baseados em ggplot2</w:t>
             </w:r>
             <w:r>
-              <w:t xml:space="preserve">, com suporte a Google </w:t>
-            </w:r>
-            <w:proofErr w:type="spellStart"/>
-            <w:r>
-              <w:t>Maps</w:t>
-            </w:r>
-            <w:proofErr w:type="spellEnd"/>
-            <w:r>
-              <w:t>.</w:t>
+              <w:t>, com suporte a Google Maps.</w:t>
             </w:r>
           </w:p>
         </w:tc>
@@ -949,7 +899,6 @@
                 <w:b w:val="0"/>
               </w:rPr>
             </w:pPr>
-            <w:proofErr w:type="spellStart"/>
             <w:r>
               <w:rPr>
                 <w:b w:val="0"/>
@@ -962,7 +911,6 @@
               </w:rPr>
               <w:t>gdal</w:t>
             </w:r>
-            <w:proofErr w:type="spellEnd"/>
           </w:p>
         </w:tc>
         <w:tc>
@@ -989,17 +937,20 @@
           <w:numId w:val="2"/>
         </w:numPr>
         <w:rPr>
+          <w:b/>
           <w:color w:val="auto"/>
         </w:rPr>
       </w:pPr>
       <w:r>
         <w:rPr>
+          <w:b/>
           <w:color w:val="auto"/>
         </w:rPr>
         <w:t>Prep</w:t>
       </w:r>
       <w:r>
         <w:rPr>
+          <w:b/>
           <w:color w:val="auto"/>
         </w:rPr>
         <w:t>aração dos dados</w:t>
@@ -1100,38 +1051,32 @@
           <w:sz w:val="20"/>
           <w:szCs w:val="20"/>
         </w:rPr>
-        <w:t xml:space="preserve">Figura 1: Tabela HTML com os dados da </w:t>
-      </w:r>
-      <w:proofErr w:type="spellStart"/>
+        <w:t>Figura 1: Tabela HTML com os dados da Mega</w:t>
+      </w:r>
       <w:r>
         <w:rPr>
           <w:sz w:val="20"/>
           <w:szCs w:val="20"/>
         </w:rPr>
-        <w:t>Mega</w:t>
+        <w:t>-</w:t>
       </w:r>
       <w:r>
         <w:rPr>
           <w:sz w:val="20"/>
           <w:szCs w:val="20"/>
         </w:rPr>
-        <w:t>-</w:t>
-      </w:r>
-      <w:r>
+        <w:t>Sena.</w:t>
+      </w:r>
+    </w:p>
+    <w:p>
+      <w:pPr>
+        <w:ind w:left="360" w:firstLine="348"/>
+        <w:jc w:val="center"/>
         <w:rPr>
           <w:sz w:val="20"/>
           <w:szCs w:val="20"/>
         </w:rPr>
-        <w:t>Sena</w:t>
-      </w:r>
-      <w:proofErr w:type="spellEnd"/>
-      <w:r>
-        <w:rPr>
-          <w:sz w:val="20"/>
-          <w:szCs w:val="20"/>
-        </w:rPr>
-        <w:t>.</w:t>
-      </w:r>
+      </w:pPr>
     </w:p>
     <w:p>
       <w:pPr>
@@ -1154,24 +1099,10 @@
         <w:t xml:space="preserve"> R.</w:t>
       </w:r>
       <w:r>
-        <w:t xml:space="preserve"> A figura 2 apresenta parte dos dados carregados na ferramenta </w:t>
-      </w:r>
-      <w:proofErr w:type="spellStart"/>
-      <w:r>
-        <w:t>RStudio</w:t>
-      </w:r>
-      <w:proofErr w:type="spellEnd"/>
-      <w:r>
-        <w:t>.</w:t>
-      </w:r>
-      <w:r>
-        <w:t xml:space="preserve"> A</w:t>
-      </w:r>
-      <w:r>
-        <w:t xml:space="preserve">lguns </w:t>
-      </w:r>
-      <w:r>
-        <w:t xml:space="preserve">problemas de conversão são visíveis como a linha 4, por exemplo, a qual está toda preenchia com </w:t>
+        <w:t xml:space="preserve"> A figura 2 apresenta parte dos dados carregados na ferramenta RStudio.</w:t>
+      </w:r>
+      <w:r>
+        <w:t xml:space="preserve"> Alguns problemas de conversão são visíveis como a linha 4, por exemplo, a qual está toda preenchia com </w:t>
       </w:r>
       <w:r>
         <w:rPr>
@@ -1182,18 +1113,8 @@
         <w:t>NA</w:t>
       </w:r>
       <w:r>
-        <w:t xml:space="preserve">, valores de UF separados por vírgula e a formatação da moeda </w:t>
-      </w:r>
-      <w:proofErr w:type="spellStart"/>
-      <w:r>
-        <w:t>Rateio_Sena</w:t>
-      </w:r>
-      <w:proofErr w:type="spellEnd"/>
-      <w:r>
-        <w:t xml:space="preserve">. </w:t>
-      </w:r>
-      <w:bookmarkStart w:id="0" w:name="_GoBack"/>
-      <w:bookmarkEnd w:id="0"/>
+        <w:t xml:space="preserve">, valores de UF separados por vírgula e a formatação da moeda Rateio_Sena. </w:t>
+      </w:r>
     </w:p>
     <w:p>
       <w:pPr>
@@ -1396,14 +1317,12 @@
       <w:r>
         <w:t xml:space="preserve"> como </w:t>
       </w:r>
-      <w:proofErr w:type="spellStart"/>
       <w:r>
         <w:rPr>
           <w:i/>
         </w:rPr>
         <w:t>String</w:t>
       </w:r>
-      <w:proofErr w:type="spellEnd"/>
       <w:r>
         <w:t xml:space="preserve"> para variá</w:t>
       </w:r>
@@ -1433,10 +1352,7 @@
         <w:jc w:val="both"/>
       </w:pPr>
       <w:r>
-        <w:t xml:space="preserve">Conversão </w:t>
-      </w:r>
-      <w:r>
-        <w:t xml:space="preserve">da </w:t>
+        <w:t xml:space="preserve">Conversão da </w:t>
       </w:r>
       <w:r>
         <w:t xml:space="preserve">moeda formatada </w:t>
@@ -1444,14 +1360,12 @@
       <w:r>
         <w:t xml:space="preserve">como </w:t>
       </w:r>
-      <w:proofErr w:type="spellStart"/>
       <w:r>
         <w:rPr>
           <w:i/>
         </w:rPr>
         <w:t>String</w:t>
       </w:r>
-      <w:proofErr w:type="spellEnd"/>
       <w:r>
         <w:t xml:space="preserve"> </w:t>
       </w:r>
@@ -1481,10 +1395,7 @@
         <w:jc w:val="both"/>
       </w:pPr>
       <w:r>
-        <w:t xml:space="preserve">Conversão </w:t>
-      </w:r>
-      <w:r>
-        <w:t xml:space="preserve">dos valores </w:t>
+        <w:t xml:space="preserve">Conversão dos valores </w:t>
       </w:r>
       <w:r>
         <w:t xml:space="preserve">SIM e NAO </w:t>
@@ -1492,14 +1403,12 @@
       <w:r>
         <w:t>(</w:t>
       </w:r>
-      <w:proofErr w:type="spellStart"/>
       <w:r>
         <w:rPr>
           <w:i/>
         </w:rPr>
         <w:t>String</w:t>
       </w:r>
-      <w:proofErr w:type="spellEnd"/>
       <w:r>
         <w:t xml:space="preserve">) </w:t>
       </w:r>
@@ -1509,14 +1418,12 @@
       <w:r>
         <w:t xml:space="preserve"> (</w:t>
       </w:r>
-      <w:proofErr w:type="spellStart"/>
       <w:r>
         <w:rPr>
           <w:i/>
         </w:rPr>
         <w:t>Logical</w:t>
       </w:r>
-      <w:proofErr w:type="spellEnd"/>
       <w:r>
         <w:t>);</w:t>
       </w:r>
@@ -1531,11 +1438,7 @@
         <w:jc w:val="both"/>
       </w:pPr>
       <w:r>
-        <w:t xml:space="preserve">Agrupamento das variáveis </w:t>
-      </w:r>
-      <w:proofErr w:type="spellStart"/>
-      <w:r>
-        <w:t>X</w:t>
+        <w:t>Agrupamento das variáveis X</w:t>
       </w:r>
       <w:r>
         <w:rPr>
@@ -1547,7 +1450,6 @@
       <w:r>
         <w:t>_Dezenas</w:t>
       </w:r>
-      <w:proofErr w:type="spellEnd"/>
       <w:r>
         <w:t xml:space="preserve"> (</w:t>
       </w:r>
@@ -1564,7 +1466,6 @@
       <w:r>
         <w:t xml:space="preserve"> para um </w:t>
       </w:r>
-      <w:proofErr w:type="spellStart"/>
       <w:r>
         <w:rPr>
           <w:i/>
@@ -1577,7 +1478,6 @@
         </w:rPr>
         <w:t>frame</w:t>
       </w:r>
-      <w:proofErr w:type="spellEnd"/>
       <w:r>
         <w:t xml:space="preserve"> </w:t>
       </w:r>
@@ -1612,7 +1512,6 @@
       <w:r>
         <w:t xml:space="preserve">UF para um </w:t>
       </w:r>
-      <w:proofErr w:type="spellStart"/>
       <w:r>
         <w:rPr>
           <w:i/>
@@ -1625,7 +1524,6 @@
         </w:rPr>
         <w:t>frame</w:t>
       </w:r>
-      <w:proofErr w:type="spellEnd"/>
       <w:r>
         <w:t xml:space="preserve"> </w:t>
       </w:r>
@@ -1636,10 +1534,7 @@
         <w:t>com número do concurso e UF</w:t>
       </w:r>
       <w:r>
-        <w:t xml:space="preserve"> – figura </w:t>
-      </w:r>
-      <w:r>
-        <w:t>4</w:t>
+        <w:t xml:space="preserve"> – figura 4</w:t>
       </w:r>
       <w:r>
         <w:t>;</w:t>
@@ -1660,7 +1555,6 @@
       <w:r>
         <w:t xml:space="preserve"> </w:t>
       </w:r>
-      <w:proofErr w:type="spellStart"/>
       <w:r>
         <w:rPr>
           <w:i/>
@@ -1673,7 +1567,6 @@
         </w:rPr>
         <w:t>frame</w:t>
       </w:r>
-      <w:proofErr w:type="spellEnd"/>
       <w:r>
         <w:t xml:space="preserve"> organizado para as regiõ</w:t>
       </w:r>
@@ -1684,10 +1577,7 @@
         <w:t xml:space="preserve"> do Brasil</w:t>
       </w:r>
       <w:r>
-        <w:t xml:space="preserve"> – figura </w:t>
-      </w:r>
-      <w:r>
-        <w:t>5</w:t>
+        <w:t xml:space="preserve"> – figura 5</w:t>
       </w:r>
       <w:r>
         <w:t>;</w:t>
@@ -1708,25 +1598,11 @@
       <w:r>
         <w:t xml:space="preserve">dos </w:t>
       </w:r>
-      <w:proofErr w:type="spellStart"/>
       <w:r>
         <w:rPr>
           <w:i/>
         </w:rPr>
-        <w:t>dataframe</w:t>
-      </w:r>
-      <w:r>
-        <w:rPr>
-          <w:i/>
-        </w:rPr>
-        <w:t>s</w:t>
-      </w:r>
-      <w:proofErr w:type="spellEnd"/>
-      <w:r>
-        <w:rPr>
-          <w:i/>
-        </w:rPr>
-        <w:t xml:space="preserve"> </w:t>
+        <w:t xml:space="preserve">dataframes </w:t>
       </w:r>
       <w:r>
         <w:t>em</w:t>
@@ -2072,41 +1948,1178 @@
           <w:numId w:val="2"/>
         </w:numPr>
         <w:rPr>
+          <w:b/>
           <w:color w:val="auto"/>
         </w:rPr>
       </w:pPr>
       <w:r>
         <w:rPr>
+          <w:b/>
           <w:color w:val="auto"/>
         </w:rPr>
-        <w:t>Análise</w:t>
-      </w:r>
-      <w:r>
-        <w:rPr>
-          <w:color w:val="auto"/>
-        </w:rPr>
+        <w:t>Análise exploratória dos dados</w:t>
+      </w:r>
+    </w:p>
+    <w:p>
+      <w:pPr>
+        <w:ind w:left="360" w:firstLine="348"/>
+        <w:jc w:val="both"/>
+      </w:pPr>
+      <w:r>
+        <w:t xml:space="preserve">Com base no </w:t>
+      </w:r>
+      <w:r>
+        <w:rPr>
+          <w:i/>
+        </w:rPr>
+        <w:t>dataframe</w:t>
+      </w:r>
+      <w:r>
+        <w:t xml:space="preserve"> que contém os dados gerais da Mega-Sena, podemos observar </w:t>
+      </w:r>
+      <w:r>
+        <w:t xml:space="preserve">no </w:t>
+      </w:r>
+      <w:r>
+        <w:t>gráfico</w:t>
+      </w:r>
+      <w:r>
         <w:t xml:space="preserve"> </w:t>
       </w:r>
       <w:r>
-        <w:rPr>
-          <w:color w:val="auto"/>
-        </w:rPr>
-        <w:t>exploratória dos</w:t>
-      </w:r>
-      <w:r>
-        <w:rPr>
-          <w:color w:val="auto"/>
-        </w:rPr>
+        <w:t>da figura 6</w:t>
+      </w:r>
+      <w:r>
+        <w:t>, o crescimento do valor do prêmio pago por ano em milhões de reais. Em 1996 o valor total que a loteria pagou como premiação foi cerca de 81 milhões de reais. Apesar da queda em 2016,</w:t>
+      </w:r>
+      <w:r>
+        <w:t xml:space="preserve"> o gráfico se mostra crescente</w:t>
+      </w:r>
+      <w:r>
+        <w:t xml:space="preserve"> chegando a pagar cerca de 1</w:t>
+      </w:r>
+      <w:r>
+        <w:t>,3 b</w:t>
+      </w:r>
+      <w:r>
+        <w:t>ilhão</w:t>
+      </w:r>
+      <w:r>
+        <w:t xml:space="preserve"> de reais em 2015</w:t>
+      </w:r>
+      <w:r>
+        <w:t xml:space="preserve"> – ano que mais premiou na loteria</w:t>
+      </w:r>
+      <w:r>
+        <w:t>.</w:t>
+      </w:r>
+      <w:r>
+        <w:t xml:space="preserve"> Vale ressaltar que o valor do prêmio está relacionado ao número de apostas, sendo assim, a popularidade da Mega-Sena continua crescendo.</w:t>
+      </w:r>
+    </w:p>
+    <w:p>
+      <w:pPr>
+        <w:jc w:val="center"/>
+      </w:pPr>
+      <w:r>
+        <w:pict>
+          <v:shapetype id="_x0000_t75" coordsize="21600,21600" o:spt="75" o:preferrelative="t" path="m@4@5l@4@11@9@11@9@5xe" filled="f" stroked="f">
+            <v:stroke joinstyle="miter"/>
+            <v:formulas>
+              <v:f eqn="if lineDrawn pixelLineWidth 0"/>
+              <v:f eqn="sum @0 1 0"/>
+              <v:f eqn="sum 0 0 @1"/>
+              <v:f eqn="prod @2 1 2"/>
+              <v:f eqn="prod @3 21600 pixelWidth"/>
+              <v:f eqn="prod @3 21600 pixelHeight"/>
+              <v:f eqn="sum @0 0 1"/>
+              <v:f eqn="prod @6 1 2"/>
+              <v:f eqn="prod @7 21600 pixelWidth"/>
+              <v:f eqn="sum @8 21600 0"/>
+              <v:f eqn="prod @7 21600 pixelHeight"/>
+              <v:f eqn="sum @10 21600 0"/>
+            </v:formulas>
+            <v:path o:extrusionok="f" gradientshapeok="t" o:connecttype="rect"/>
+            <o:lock v:ext="edit" aspectratio="t"/>
+          </v:shapetype>
+          <v:shape id="_x0000_i1025" type="#_x0000_t75" style="width:334.5pt;height:159pt">
+            <v:imagedata r:id="rId10" o:title="graf-premio-por-ano" croptop="5226f" cropbottom="3390f"/>
+          </v:shape>
+        </w:pict>
+      </w:r>
+    </w:p>
+    <w:p>
+      <w:pPr>
+        <w:jc w:val="center"/>
+        <w:rPr>
+          <w:sz w:val="20"/>
+          <w:szCs w:val="20"/>
+        </w:rPr>
+      </w:pPr>
+      <w:r>
+        <w:rPr>
+          <w:sz w:val="20"/>
+          <w:szCs w:val="20"/>
+        </w:rPr>
+        <w:t xml:space="preserve">Figura 6: </w:t>
+      </w:r>
+      <w:r>
+        <w:rPr>
+          <w:sz w:val="20"/>
+          <w:szCs w:val="20"/>
+        </w:rPr>
+        <w:t>P</w:t>
+      </w:r>
+      <w:r>
+        <w:rPr>
+          <w:sz w:val="20"/>
+          <w:szCs w:val="20"/>
+        </w:rPr>
+        <w:t>rêmio por ano</w:t>
+      </w:r>
+    </w:p>
+    <w:p>
+      <w:pPr>
+        <w:ind w:left="364" w:firstLine="345"/>
+        <w:jc w:val="both"/>
+      </w:pPr>
+      <w:r>
+        <w:lastRenderedPageBreak/>
+        <w:t xml:space="preserve">Sabemos que a probabilidade de ganhar na Mega-Sena é baixíssima, porém de acordo </w:t>
+      </w:r>
+      <w:r>
+        <w:t xml:space="preserve">com o contexto histórico, </w:t>
+      </w:r>
+      <w:r>
+        <w:t>a figura 7 apresenta um número crescente de ganhadores. No gráfico anterior, vimos que em 2015 foi o ano com maior premiação, porém, o ano que houve</w:t>
+      </w:r>
+      <w:r>
         <w:t xml:space="preserve"> </w:t>
       </w:r>
       <w:r>
-        <w:rPr>
-          <w:color w:val="auto"/>
-        </w:rPr>
-        <w:t>dados</w:t>
-      </w:r>
+        <w:t xml:space="preserve">mais ganhadores foi </w:t>
+      </w:r>
+      <w:r>
+        <w:t xml:space="preserve">em </w:t>
+      </w:r>
+      <w:r>
+        <w:t>2012</w:t>
+      </w:r>
+      <w:r>
+        <w:t xml:space="preserve"> com 54 pessoas.</w:t>
+      </w:r>
+      <w:r>
+        <w:t xml:space="preserve"> Isto também significa que em 2015 o valor do rateio (divisão do prêmio pelo número de ganhadores) foi</w:t>
+      </w:r>
+      <w:r>
+        <w:t xml:space="preserve"> um dos maiores</w:t>
+      </w:r>
+      <w:r>
+        <w:t>.</w:t>
+      </w:r>
+    </w:p>
+    <w:p>
+      <w:pPr>
+        <w:jc w:val="center"/>
+        <w:rPr>
+          <w:sz w:val="20"/>
+          <w:szCs w:val="20"/>
+        </w:rPr>
+      </w:pPr>
+      <w:r>
+        <w:rPr>
+          <w:sz w:val="20"/>
+          <w:szCs w:val="20"/>
+        </w:rPr>
+        <w:pict>
+          <v:shape id="_x0000_i1026" type="#_x0000_t75" style="width:336pt;height:159.5pt">
+            <v:imagedata r:id="rId11" o:title="graf-ganhadores-por-ano" croptop="5085f" cropbottom="3531f"/>
+          </v:shape>
+        </w:pict>
+      </w:r>
+    </w:p>
+    <w:p>
+      <w:pPr>
+        <w:jc w:val="center"/>
+        <w:rPr>
+          <w:sz w:val="20"/>
+          <w:szCs w:val="20"/>
+        </w:rPr>
+      </w:pPr>
+      <w:r>
+        <w:rPr>
+          <w:sz w:val="20"/>
+          <w:szCs w:val="20"/>
+        </w:rPr>
+        <w:t>Figura 7</w:t>
+      </w:r>
+      <w:r>
+        <w:rPr>
+          <w:sz w:val="20"/>
+          <w:szCs w:val="20"/>
+        </w:rPr>
+        <w:t>: G</w:t>
+      </w:r>
+      <w:r>
+        <w:rPr>
+          <w:sz w:val="20"/>
+          <w:szCs w:val="20"/>
+        </w:rPr>
+        <w:t>anhadores</w:t>
+      </w:r>
+      <w:r>
+        <w:rPr>
+          <w:sz w:val="20"/>
+          <w:szCs w:val="20"/>
+        </w:rPr>
+        <w:t xml:space="preserve"> por ano</w:t>
+      </w:r>
+    </w:p>
+    <w:p>
+      <w:pPr>
+        <w:jc w:val="center"/>
+        <w:rPr>
+          <w:sz w:val="20"/>
+          <w:szCs w:val="20"/>
+        </w:rPr>
+      </w:pPr>
+    </w:p>
+    <w:p>
+      <w:pPr>
+        <w:ind w:left="364" w:firstLine="345"/>
+        <w:jc w:val="both"/>
+      </w:pPr>
+      <w:r>
+        <w:t xml:space="preserve">Diante de problemas atrelados à corrupção no Brasil, a confiança da população quando se envolve dinheiro em diversos setores é limitada. Na Mega-Sena existem pessoas que acreditam que </w:t>
+      </w:r>
+      <w:r>
+        <w:t xml:space="preserve">os </w:t>
+      </w:r>
+      <w:r>
+        <w:t>concursos são fraudados [Ref. 4]</w:t>
+      </w:r>
+      <w:r>
+        <w:t>.</w:t>
+      </w:r>
+      <w:r>
+        <w:t xml:space="preserve"> </w:t>
+      </w:r>
+      <w:r>
+        <w:t xml:space="preserve">Por ser um jogo aleatório, todas as 60 dezenas devem possuir a mesma probabilidade de serem </w:t>
+      </w:r>
+      <w:r>
+        <w:t>sorteadas</w:t>
+      </w:r>
+      <w:r>
+        <w:t>, resultando em uma distribuição uniforme</w:t>
+      </w:r>
+      <w:r>
+        <w:t>.</w:t>
+      </w:r>
+      <w:r>
+        <w:t xml:space="preserve"> Para verificar </w:t>
+      </w:r>
+      <w:r>
+        <w:t>parte d</w:t>
+      </w:r>
+      <w:r>
+        <w:t>a confiabilidade da loteria, a figura 8 apresenta o gráfico com a probabilidade da ocorrência das dezenas.</w:t>
+      </w:r>
+      <w:r>
+        <w:t xml:space="preserve"> Note que a linha de densidade se mantém uniforme para todas as dezenas, ou seja, a probabilidade de sorteio se mantém bem próxima para qualquer dezena.</w:t>
+      </w:r>
+      <w:r>
+        <w:t xml:space="preserve"> Ainda assim, existem dezenas as quais foram mais </w:t>
+      </w:r>
+      <w:r>
+        <w:t xml:space="preserve">e menos </w:t>
+      </w:r>
+      <w:r>
+        <w:t>sorteadas em quantidade exata.</w:t>
+      </w:r>
+      <w:r>
+        <w:t xml:space="preserve"> As seis mais sorteadas </w:t>
+      </w:r>
+      <w:r>
+        <w:t>são</w:t>
+      </w:r>
+      <w:r>
+        <w:t>:</w:t>
+      </w:r>
+      <w:r>
+        <w:t xml:space="preserve"> </w:t>
+      </w:r>
+      <w:r>
+        <w:t>5</w:t>
+      </w:r>
+      <w:r>
+        <w:t xml:space="preserve">, </w:t>
+      </w:r>
+      <w:r>
+        <w:t>53</w:t>
+      </w:r>
+      <w:r>
+        <w:t xml:space="preserve">, </w:t>
+      </w:r>
+      <w:r>
+        <w:t>10</w:t>
+      </w:r>
+      <w:r>
+        <w:t xml:space="preserve">, </w:t>
+      </w:r>
+      <w:r>
+        <w:t>23</w:t>
+      </w:r>
+      <w:r>
+        <w:t xml:space="preserve">, </w:t>
+      </w:r>
+      <w:r>
+        <w:t>4</w:t>
+      </w:r>
+      <w:r>
+        <w:t xml:space="preserve"> e </w:t>
+      </w:r>
+      <w:r>
+        <w:t>51</w:t>
+      </w:r>
+      <w:r>
+        <w:t xml:space="preserve"> respectivamente</w:t>
+      </w:r>
+      <w:r>
+        <w:t>.</w:t>
+      </w:r>
+      <w:r>
+        <w:t xml:space="preserve"> As menos sorteadas são: </w:t>
+      </w:r>
+      <w:r>
+        <w:t>26, 55, 22, 21, 9, 25</w:t>
+      </w:r>
+      <w:r>
+        <w:t xml:space="preserve"> </w:t>
+      </w:r>
+      <w:r>
+        <w:t>respectivamente</w:t>
+      </w:r>
+      <w:r>
+        <w:t>.</w:t>
+      </w:r>
+    </w:p>
+    <w:p>
+      <w:pPr>
+        <w:jc w:val="center"/>
+        <w:rPr>
+          <w:sz w:val="20"/>
+          <w:szCs w:val="20"/>
+        </w:rPr>
+      </w:pPr>
+      <w:r>
+        <w:pict>
+          <v:shape id="_x0000_i1027" type="#_x0000_t75" style="width:334pt;height:160pt">
+            <v:imagedata r:id="rId12" o:title="graf-histograma-das-dezenas" croptop="4943f" cropbottom="3249f"/>
+          </v:shape>
+        </w:pict>
+      </w:r>
+      <w:r>
+        <w:rPr>
+          <w:sz w:val="20"/>
+          <w:szCs w:val="20"/>
+        </w:rPr>
+        <w:t xml:space="preserve"> </w:t>
+      </w:r>
+    </w:p>
+    <w:p>
+      <w:pPr>
+        <w:jc w:val="center"/>
+        <w:rPr>
+          <w:sz w:val="20"/>
+          <w:szCs w:val="20"/>
+        </w:rPr>
+      </w:pPr>
+      <w:r>
+        <w:rPr>
+          <w:sz w:val="20"/>
+          <w:szCs w:val="20"/>
+        </w:rPr>
+        <w:t>Figura 8</w:t>
+      </w:r>
+      <w:r>
+        <w:rPr>
+          <w:sz w:val="20"/>
+          <w:szCs w:val="20"/>
+        </w:rPr>
+        <w:t xml:space="preserve">: </w:t>
+      </w:r>
+      <w:r>
+        <w:rPr>
+          <w:sz w:val="20"/>
+          <w:szCs w:val="20"/>
+        </w:rPr>
+        <w:t>Histograma das dezenas</w:t>
+      </w:r>
+    </w:p>
+    <w:p>
+      <w:pPr>
+        <w:rPr>
+          <w:sz w:val="20"/>
+          <w:szCs w:val="20"/>
+        </w:rPr>
+      </w:pPr>
+    </w:p>
+    <w:p>
+      <w:pPr>
+        <w:ind w:left="360" w:firstLine="348"/>
+        <w:jc w:val="both"/>
+      </w:pPr>
+      <w:r>
+        <w:t>Alguns</w:t>
+      </w:r>
+      <w:r>
+        <w:t xml:space="preserve"> entusiastas e fanáticos pela loteria costumam </w:t>
+      </w:r>
+      <w:r>
+        <w:t xml:space="preserve">elaborar </w:t>
+      </w:r>
+      <w:r>
+        <w:t xml:space="preserve">fórmulas para </w:t>
+      </w:r>
+      <w:r>
+        <w:t xml:space="preserve">tentar </w:t>
+      </w:r>
+      <w:r>
+        <w:t>calcular o jogo que pode mudar a vida do apostador</w:t>
+      </w:r>
+      <w:r>
+        <w:t xml:space="preserve"> [Ref. 5]</w:t>
+      </w:r>
+      <w:r>
+        <w:t>.</w:t>
+      </w:r>
+      <w:r>
+        <w:t xml:space="preserve"> </w:t>
+      </w:r>
+      <w:r>
+        <w:t xml:space="preserve">A partir dos dados é possível verificar, na figura 9, a ocorrência das dezenas as quais foram sorteadas em concurso com </w:t>
+      </w:r>
+      <w:r>
+        <w:lastRenderedPageBreak/>
+        <w:t>ganhadores.</w:t>
+      </w:r>
+      <w:r>
+        <w:t xml:space="preserve"> </w:t>
+      </w:r>
+      <w:r>
+        <w:t xml:space="preserve">Também é possível verificar </w:t>
+      </w:r>
+      <w:r>
+        <w:t xml:space="preserve">quais foram as dezenas mais e menos </w:t>
+      </w:r>
+      <w:r>
+        <w:t>apostadas entre os ganhadores</w:t>
+      </w:r>
+      <w:r>
+        <w:t xml:space="preserve">. As seis mais </w:t>
+      </w:r>
+      <w:r>
+        <w:t xml:space="preserve">apostadas </w:t>
+      </w:r>
+      <w:r>
+        <w:t>são</w:t>
+      </w:r>
+      <w:r>
+        <w:t xml:space="preserve">: </w:t>
+      </w:r>
+      <w:r>
+        <w:t>5</w:t>
+      </w:r>
+      <w:r>
+        <w:t xml:space="preserve">, </w:t>
+      </w:r>
+      <w:r>
+        <w:t>10</w:t>
+      </w:r>
+      <w:r>
+        <w:t xml:space="preserve">, </w:t>
+      </w:r>
+      <w:r>
+        <w:t>3</w:t>
+      </w:r>
+      <w:r>
+        <w:t>3</w:t>
+      </w:r>
+      <w:r>
+        <w:t xml:space="preserve">, </w:t>
+      </w:r>
+      <w:r>
+        <w:t xml:space="preserve">3, </w:t>
+      </w:r>
+      <w:r>
+        <w:t>1</w:t>
+      </w:r>
+      <w:r>
+        <w:t xml:space="preserve"> e 17</w:t>
+      </w:r>
+      <w:r>
+        <w:t xml:space="preserve"> respectivamente. As menos </w:t>
+      </w:r>
+      <w:r>
+        <w:t xml:space="preserve">apostadas </w:t>
+      </w:r>
+      <w:r>
+        <w:t xml:space="preserve">são: </w:t>
+      </w:r>
+      <w:r>
+        <w:t xml:space="preserve">60, 31, 26, 55, 50, e 30 </w:t>
+      </w:r>
+      <w:r>
+        <w:t>respectivamente.</w:t>
+      </w:r>
+    </w:p>
+    <w:p>
+      <w:pPr>
+        <w:jc w:val="center"/>
+        <w:rPr>
+          <w:sz w:val="20"/>
+          <w:szCs w:val="20"/>
+        </w:rPr>
+      </w:pPr>
+      <w:r>
+        <w:pict>
+          <v:shape id="_x0000_i1028" type="#_x0000_t75" style="width:334pt;height:158pt">
+            <v:imagedata r:id="rId13" o:title="graf-histograma-das-dezenas-premiadas" croptop="5226f" cropbottom="3672f"/>
+          </v:shape>
+        </w:pict>
+      </w:r>
+      <w:r>
+        <w:rPr>
+          <w:sz w:val="20"/>
+          <w:szCs w:val="20"/>
+        </w:rPr>
+        <w:t xml:space="preserve"> </w:t>
+      </w:r>
+    </w:p>
+    <w:p>
+      <w:pPr>
+        <w:jc w:val="center"/>
+        <w:rPr>
+          <w:sz w:val="20"/>
+          <w:szCs w:val="20"/>
+        </w:rPr>
+      </w:pPr>
+      <w:r>
+        <w:rPr>
+          <w:sz w:val="20"/>
+          <w:szCs w:val="20"/>
+        </w:rPr>
+        <w:t>Figura 9</w:t>
+      </w:r>
+      <w:r>
+        <w:rPr>
+          <w:sz w:val="20"/>
+          <w:szCs w:val="20"/>
+        </w:rPr>
+        <w:t>: Histograma das dezenas</w:t>
+      </w:r>
+      <w:r>
+        <w:rPr>
+          <w:sz w:val="20"/>
+          <w:szCs w:val="20"/>
+        </w:rPr>
+        <w:t xml:space="preserve"> premiadas</w:t>
+      </w:r>
+    </w:p>
+    <w:p>
+      <w:pPr>
+        <w:rPr>
+          <w:sz w:val="20"/>
+          <w:szCs w:val="20"/>
+        </w:rPr>
+      </w:pPr>
+    </w:p>
+    <w:p>
+      <w:pPr>
+        <w:ind w:left="360" w:firstLine="348"/>
+        <w:jc w:val="both"/>
+        <w:rPr>
+          <w:noProof/>
+          <w:lang w:eastAsia="pt-BR"/>
+        </w:rPr>
+      </w:pPr>
+      <w:r>
+        <w:t xml:space="preserve">De todas as formas, seja apostando números aleatórios, apostando números combinados ou qualquer outra combinação de dezenas, apostadores da Mega-Sena possuem a esperança de ganhar. </w:t>
+      </w:r>
+      <w:r>
+        <w:t xml:space="preserve">Para os pessimistas, o gráfico da figura 10 mostra que </w:t>
+      </w:r>
+      <w:r>
+        <w:t xml:space="preserve">de 2000 concursos, </w:t>
+      </w:r>
+      <w:r>
+        <w:t>24% houveram ganhadores.</w:t>
+      </w:r>
+      <w:r>
+        <w:t xml:space="preserve"> O número de ganhadores em todos os sorteios da Mega-Sena foi </w:t>
+      </w:r>
+      <w:r>
+        <w:t>685</w:t>
+      </w:r>
+      <w:r>
+        <w:t xml:space="preserve"> pessoas até o final de 2017.</w:t>
+      </w:r>
+      <w:r>
+        <w:t xml:space="preserve"> </w:t>
+      </w:r>
+      <w:r>
+        <w:t>Também po</w:t>
+      </w:r>
+      <w:r>
+        <w:t xml:space="preserve">demos observar como está o cenário dos premiados no Brasil. A figura 11 apresenta o número </w:t>
+      </w:r>
+      <w:r>
+        <w:t xml:space="preserve">e a projeção </w:t>
+      </w:r>
+      <w:r>
+        <w:t>de ganhadores por estados.</w:t>
+      </w:r>
+      <w:r>
+        <w:t xml:space="preserve"> Note que São Paulo é o estado com maior número de vencedores.</w:t>
+      </w:r>
+      <w:r>
+        <w:t xml:space="preserve"> Isso pode estar relacionado a cultura de apostar com frequência, como também pode estar associado ao número de lo</w:t>
+      </w:r>
+      <w:r>
+        <w:t>téricas bem como a divulgação da loteria</w:t>
+      </w:r>
+      <w:r>
+        <w:t>.</w:t>
+      </w:r>
+      <w:r>
+        <w:t xml:space="preserve"> Infelizmente os dados disponibilizados não contém</w:t>
+      </w:r>
+      <w:r>
+        <w:t xml:space="preserve"> a quantidade </w:t>
+      </w:r>
+      <w:r>
+        <w:t>de apostas.</w:t>
+      </w:r>
+      <w:r>
+        <w:rPr>
+          <w:noProof/>
+          <w:lang w:eastAsia="pt-BR"/>
+        </w:rPr>
+        <w:t xml:space="preserve"> </w:t>
+      </w:r>
+    </w:p>
+    <w:p>
+      <w:pPr>
+        <w:jc w:val="center"/>
+        <w:rPr>
+          <w:b/>
+        </w:rPr>
+      </w:pPr>
+      <w:r>
+        <w:rPr>
+          <w:noProof/>
+          <w:lang w:eastAsia="pt-BR"/>
+        </w:rPr>
+        <w:drawing>
+          <wp:inline distT="0" distB="0" distL="0" distR="0" wp14:anchorId="27B05766" wp14:editId="33159AFA">
+            <wp:extent cx="4241800" cy="1619250"/>
+            <wp:effectExtent l="0" t="0" r="6350" b="0"/>
+            <wp:docPr id="7" name="Imagem 7" descr="C:\Users\Bruno\AppData\Local\Microsoft\Windows\INetCache\Content.Word\graf-ganhadores-x-acumulado.png"/>
+            <wp:cNvGraphicFramePr>
+              <a:graphicFrameLocks xmlns:a="http://schemas.openxmlformats.org/drawingml/2006/main" noChangeAspect="1"/>
+            </wp:cNvGraphicFramePr>
+            <a:graphic xmlns:a="http://schemas.openxmlformats.org/drawingml/2006/main">
+              <a:graphicData uri="http://schemas.openxmlformats.org/drawingml/2006/picture">
+                <pic:pic xmlns:pic="http://schemas.openxmlformats.org/drawingml/2006/picture">
+                  <pic:nvPicPr>
+                    <pic:cNvPr id="0" name="Picture 72" descr="C:\Users\Bruno\AppData\Local\Microsoft\Windows\INetCache\Content.Word\graf-ganhadores-x-acumulado.png"/>
+                    <pic:cNvPicPr>
+                      <a:picLocks noChangeAspect="1" noChangeArrowheads="1"/>
+                    </pic:cNvPicPr>
+                  </pic:nvPicPr>
+                  <pic:blipFill rotWithShape="1">
+                    <a:blip r:embed="rId14">
+                      <a:extLst>
+                        <a:ext uri="{28A0092B-C50C-407E-A947-70E740481C1C}">
+                          <a14:useLocalDpi xmlns:a14="http://schemas.microsoft.com/office/drawing/2010/main" val="0"/>
+                        </a:ext>
+                      </a:extLst>
+                    </a:blip>
+                    <a:srcRect l="72" t="5842" r="158" b="24353"/>
+                    <a:stretch/>
+                  </pic:blipFill>
+                  <pic:spPr bwMode="auto">
+                    <a:xfrm>
+                      <a:off x="0" y="0"/>
+                      <a:ext cx="4241800" cy="1619250"/>
+                    </a:xfrm>
+                    <a:prstGeom prst="rect">
+                      <a:avLst/>
+                    </a:prstGeom>
+                    <a:noFill/>
+                    <a:ln>
+                      <a:noFill/>
+                    </a:ln>
+                    <a:extLst>
+                      <a:ext uri="{53640926-AAD7-44D8-BBD7-CCE9431645EC}">
+                        <a14:shadowObscured xmlns:a14="http://schemas.microsoft.com/office/drawing/2010/main"/>
+                      </a:ext>
+                    </a:extLst>
+                  </pic:spPr>
+                </pic:pic>
+              </a:graphicData>
+            </a:graphic>
+          </wp:inline>
+        </w:drawing>
+      </w:r>
+    </w:p>
+    <w:p>
+      <w:pPr>
+        <w:ind w:left="360" w:firstLine="348"/>
+        <w:jc w:val="center"/>
+        <w:rPr>
+          <w:sz w:val="20"/>
+          <w:szCs w:val="20"/>
+        </w:rPr>
+      </w:pPr>
+      <w:r>
+        <w:rPr>
+          <w:sz w:val="20"/>
+          <w:szCs w:val="20"/>
+        </w:rPr>
+        <w:t>Figura 10: Ganhadores x Acumulado</w:t>
+      </w:r>
+    </w:p>
+    <w:p>
+      <w:pPr>
+        <w:ind w:left="360" w:firstLine="348"/>
+        <w:jc w:val="both"/>
+        <w:rPr>
+          <w:sz w:val="20"/>
+          <w:szCs w:val="20"/>
+        </w:rPr>
+      </w:pPr>
+    </w:p>
+    <w:tbl>
+      <w:tblPr>
+        <w:tblStyle w:val="Tabelacomgrade"/>
+        <w:tblW w:w="9284" w:type="dxa"/>
+        <w:tblInd w:w="-142" w:type="dxa"/>
+        <w:tblLook w:val="04A0" w:firstRow="1" w:lastRow="0" w:firstColumn="1" w:lastColumn="0" w:noHBand="0" w:noVBand="1"/>
+      </w:tblPr>
+      <w:tblGrid>
+        <w:gridCol w:w="4506"/>
+        <w:gridCol w:w="4778"/>
+      </w:tblGrid>
+      <w:tr>
+        <w:tc>
+          <w:tcPr>
+            <w:tcW w:w="4506" w:type="dxa"/>
+            <w:vAlign w:val="center"/>
+          </w:tcPr>
+          <w:p>
+            <w:pPr>
+              <w:jc w:val="center"/>
+            </w:pPr>
+            <w:r>
+              <w:rPr>
+                <w:noProof/>
+                <w:lang w:eastAsia="pt-BR"/>
+              </w:rPr>
+              <w:lastRenderedPageBreak/>
+              <w:drawing>
+                <wp:inline distT="0" distB="0" distL="0" distR="0" wp14:anchorId="51B05510" wp14:editId="74BC39F9">
+                  <wp:extent cx="2724150" cy="1625600"/>
+                  <wp:effectExtent l="0" t="0" r="0" b="0"/>
+                  <wp:docPr id="8" name="Imagem 8" descr="C:\Users\Bruno\AppData\Local\Microsoft\Windows\INetCache\Content.Word\graf-ganhadores-por-estado.png"/>
+                  <wp:cNvGraphicFramePr>
+                    <a:graphicFrameLocks xmlns:a="http://schemas.openxmlformats.org/drawingml/2006/main" noChangeAspect="1"/>
+                  </wp:cNvGraphicFramePr>
+                  <a:graphic xmlns:a="http://schemas.openxmlformats.org/drawingml/2006/main">
+                    <a:graphicData uri="http://schemas.openxmlformats.org/drawingml/2006/picture">
+                      <pic:pic xmlns:pic="http://schemas.openxmlformats.org/drawingml/2006/picture">
+                        <pic:nvPicPr>
+                          <pic:cNvPr id="0" name="Picture 76" descr="C:\Users\Bruno\AppData\Local\Microsoft\Windows\INetCache\Content.Word\graf-ganhadores-por-estado.png"/>
+                          <pic:cNvPicPr>
+                            <a:picLocks noChangeAspect="1" noChangeArrowheads="1"/>
+                          </pic:cNvPicPr>
+                        </pic:nvPicPr>
+                        <pic:blipFill rotWithShape="1">
+                          <a:blip r:embed="rId15">
+                            <a:extLst>
+                              <a:ext uri="{28A0092B-C50C-407E-A947-70E740481C1C}">
+                                <a14:useLocalDpi xmlns:a14="http://schemas.microsoft.com/office/drawing/2010/main" val="0"/>
+                              </a:ext>
+                            </a:extLst>
+                          </a:blip>
+                          <a:srcRect l="31157" t="6841" r="5193" b="23708"/>
+                          <a:stretch/>
+                        </pic:blipFill>
+                        <pic:spPr bwMode="auto">
+                          <a:xfrm>
+                            <a:off x="0" y="0"/>
+                            <a:ext cx="2724150" cy="1625600"/>
+                          </a:xfrm>
+                          <a:prstGeom prst="rect">
+                            <a:avLst/>
+                          </a:prstGeom>
+                          <a:noFill/>
+                          <a:ln>
+                            <a:noFill/>
+                          </a:ln>
+                          <a:extLst>
+                            <a:ext uri="{53640926-AAD7-44D8-BBD7-CCE9431645EC}">
+                              <a14:shadowObscured xmlns:a14="http://schemas.microsoft.com/office/drawing/2010/main"/>
+                            </a:ext>
+                          </a:extLst>
+                        </pic:spPr>
+                      </pic:pic>
+                    </a:graphicData>
+                  </a:graphic>
+                </wp:inline>
+              </w:drawing>
+            </w:r>
+          </w:p>
+        </w:tc>
+        <w:tc>
+          <w:tcPr>
+            <w:tcW w:w="4778" w:type="dxa"/>
+            <w:vAlign w:val="center"/>
+          </w:tcPr>
+          <w:p>
+            <w:pPr>
+              <w:jc w:val="center"/>
+            </w:pPr>
+          </w:p>
+        </w:tc>
+      </w:tr>
+      <w:tr>
+        <w:trPr>
+          <w:trHeight w:val="390"/>
+        </w:trPr>
+        <w:tc>
+          <w:tcPr>
+            <w:tcW w:w="4506" w:type="dxa"/>
+            <w:vAlign w:val="center"/>
+          </w:tcPr>
+          <w:p>
+            <w:pPr>
+              <w:jc w:val="center"/>
+              <w:rPr>
+                <w:sz w:val="20"/>
+                <w:szCs w:val="20"/>
+              </w:rPr>
+            </w:pPr>
+            <w:r>
+              <w:rPr>
+                <w:sz w:val="20"/>
+                <w:szCs w:val="20"/>
+              </w:rPr>
+              <w:t>a)</w:t>
+            </w:r>
+            <w:r>
+              <w:rPr>
+                <w:sz w:val="20"/>
+                <w:szCs w:val="20"/>
+              </w:rPr>
+              <w:t xml:space="preserve"> Número de ganhadores</w:t>
+            </w:r>
+          </w:p>
+        </w:tc>
+        <w:tc>
+          <w:tcPr>
+            <w:tcW w:w="4778" w:type="dxa"/>
+            <w:vAlign w:val="center"/>
+          </w:tcPr>
+          <w:p>
+            <w:pPr>
+              <w:jc w:val="center"/>
+              <w:rPr>
+                <w:sz w:val="20"/>
+                <w:szCs w:val="20"/>
+              </w:rPr>
+            </w:pPr>
+            <w:r>
+              <w:rPr>
+                <w:sz w:val="20"/>
+                <w:szCs w:val="20"/>
+              </w:rPr>
+              <w:t>b</w:t>
+            </w:r>
+            <w:r>
+              <w:rPr>
+                <w:sz w:val="20"/>
+                <w:szCs w:val="20"/>
+              </w:rPr>
+              <w:t>)</w:t>
+            </w:r>
+            <w:r>
+              <w:rPr>
+                <w:sz w:val="20"/>
+                <w:szCs w:val="20"/>
+              </w:rPr>
+              <w:t xml:space="preserve"> Projeção</w:t>
+            </w:r>
+            <w:bookmarkStart w:id="0" w:name="_GoBack"/>
+            <w:bookmarkEnd w:id="0"/>
+            <w:r>
+              <w:rPr>
+                <w:sz w:val="20"/>
+                <w:szCs w:val="20"/>
+              </w:rPr>
+              <w:t xml:space="preserve"> de ganhadores</w:t>
+            </w:r>
+          </w:p>
+        </w:tc>
+      </w:tr>
+      <w:tr>
+        <w:tc>
+          <w:tcPr>
+            <w:tcW w:w="9284" w:type="dxa"/>
+            <w:gridSpan w:val="2"/>
+            <w:vAlign w:val="center"/>
+          </w:tcPr>
+          <w:p>
+            <w:pPr>
+              <w:jc w:val="center"/>
+            </w:pPr>
+            <w:r>
+              <w:rPr>
+                <w:sz w:val="20"/>
+                <w:szCs w:val="20"/>
+              </w:rPr>
+              <w:t>Figura 1</w:t>
+            </w:r>
+            <w:r>
+              <w:rPr>
+                <w:sz w:val="20"/>
+                <w:szCs w:val="20"/>
+              </w:rPr>
+              <w:t>1</w:t>
+            </w:r>
+            <w:r>
+              <w:rPr>
+                <w:sz w:val="20"/>
+                <w:szCs w:val="20"/>
+              </w:rPr>
+              <w:t xml:space="preserve">: Ganhadores </w:t>
+            </w:r>
+            <w:r>
+              <w:rPr>
+                <w:sz w:val="20"/>
+                <w:szCs w:val="20"/>
+              </w:rPr>
+              <w:t>por estado</w:t>
+            </w:r>
+          </w:p>
+        </w:tc>
+      </w:tr>
+    </w:tbl>
+    <w:p>
+      <w:pPr>
+        <w:ind w:left="360" w:firstLine="348"/>
+        <w:jc w:val="both"/>
+      </w:pPr>
+    </w:p>
+    <w:tbl>
+      <w:tblPr>
+        <w:tblStyle w:val="Tabelacomgrade"/>
+        <w:tblW w:w="9284" w:type="dxa"/>
+        <w:tblInd w:w="-142" w:type="dxa"/>
+        <w:tblLook w:val="04A0" w:firstRow="1" w:lastRow="0" w:firstColumn="1" w:lastColumn="0" w:noHBand="0" w:noVBand="1"/>
+      </w:tblPr>
+      <w:tblGrid>
+        <w:gridCol w:w="4506"/>
+        <w:gridCol w:w="4778"/>
+      </w:tblGrid>
+      <w:tr>
+        <w:tc>
+          <w:tcPr>
+            <w:tcW w:w="4506" w:type="dxa"/>
+            <w:vAlign w:val="center"/>
+          </w:tcPr>
+          <w:p>
+            <w:pPr>
+              <w:jc w:val="center"/>
+            </w:pPr>
+            <w:r>
+              <w:rPr>
+                <w:noProof/>
+                <w:lang w:eastAsia="pt-BR"/>
+              </w:rPr>
+              <w:drawing>
+                <wp:inline distT="0" distB="0" distL="0" distR="0" wp14:anchorId="1C518C0F" wp14:editId="7F76EEFE">
+                  <wp:extent cx="2724150" cy="1625600"/>
+                  <wp:effectExtent l="0" t="0" r="0" b="0"/>
+                  <wp:docPr id="11" name="Imagem 11" descr="C:\Users\Bruno\AppData\Local\Microsoft\Windows\INetCache\Content.Word\graf-ganhadores-por-estado.png"/>
+                  <wp:cNvGraphicFramePr>
+                    <a:graphicFrameLocks xmlns:a="http://schemas.openxmlformats.org/drawingml/2006/main" noChangeAspect="1"/>
+                  </wp:cNvGraphicFramePr>
+                  <a:graphic xmlns:a="http://schemas.openxmlformats.org/drawingml/2006/main">
+                    <a:graphicData uri="http://schemas.openxmlformats.org/drawingml/2006/picture">
+                      <pic:pic xmlns:pic="http://schemas.openxmlformats.org/drawingml/2006/picture">
+                        <pic:nvPicPr>
+                          <pic:cNvPr id="0" name="Picture 76" descr="C:\Users\Bruno\AppData\Local\Microsoft\Windows\INetCache\Content.Word\graf-ganhadores-por-estado.png"/>
+                          <pic:cNvPicPr>
+                            <a:picLocks noChangeAspect="1" noChangeArrowheads="1"/>
+                          </pic:cNvPicPr>
+                        </pic:nvPicPr>
+                        <pic:blipFill rotWithShape="1">
+                          <a:blip r:embed="rId15">
+                            <a:extLst>
+                              <a:ext uri="{28A0092B-C50C-407E-A947-70E740481C1C}">
+                                <a14:useLocalDpi xmlns:a14="http://schemas.microsoft.com/office/drawing/2010/main" val="0"/>
+                              </a:ext>
+                            </a:extLst>
+                          </a:blip>
+                          <a:srcRect l="31157" t="6841" r="5193" b="23708"/>
+                          <a:stretch/>
+                        </pic:blipFill>
+                        <pic:spPr bwMode="auto">
+                          <a:xfrm>
+                            <a:off x="0" y="0"/>
+                            <a:ext cx="2724150" cy="1625600"/>
+                          </a:xfrm>
+                          <a:prstGeom prst="rect">
+                            <a:avLst/>
+                          </a:prstGeom>
+                          <a:noFill/>
+                          <a:ln>
+                            <a:noFill/>
+                          </a:ln>
+                          <a:extLst>
+                            <a:ext uri="{53640926-AAD7-44D8-BBD7-CCE9431645EC}">
+                              <a14:shadowObscured xmlns:a14="http://schemas.microsoft.com/office/drawing/2010/main"/>
+                            </a:ext>
+                          </a:extLst>
+                        </pic:spPr>
+                      </pic:pic>
+                    </a:graphicData>
+                  </a:graphic>
+                </wp:inline>
+              </w:drawing>
+            </w:r>
+          </w:p>
+        </w:tc>
+        <w:tc>
+          <w:tcPr>
+            <w:tcW w:w="4778" w:type="dxa"/>
+            <w:vAlign w:val="center"/>
+          </w:tcPr>
+          <w:p>
+            <w:pPr>
+              <w:jc w:val="center"/>
+            </w:pPr>
+          </w:p>
+        </w:tc>
+      </w:tr>
+      <w:tr>
+        <w:trPr>
+          <w:trHeight w:val="390"/>
+        </w:trPr>
+        <w:tc>
+          <w:tcPr>
+            <w:tcW w:w="4506" w:type="dxa"/>
+            <w:vAlign w:val="center"/>
+          </w:tcPr>
+          <w:p>
+            <w:pPr>
+              <w:jc w:val="center"/>
+              <w:rPr>
+                <w:sz w:val="20"/>
+                <w:szCs w:val="20"/>
+              </w:rPr>
+            </w:pPr>
+            <w:r>
+              <w:rPr>
+                <w:sz w:val="20"/>
+                <w:szCs w:val="20"/>
+              </w:rPr>
+              <w:t>a)</w:t>
+            </w:r>
+          </w:p>
+        </w:tc>
+        <w:tc>
+          <w:tcPr>
+            <w:tcW w:w="4778" w:type="dxa"/>
+            <w:vAlign w:val="center"/>
+          </w:tcPr>
+          <w:p>
+            <w:pPr>
+              <w:jc w:val="center"/>
+              <w:rPr>
+                <w:sz w:val="20"/>
+                <w:szCs w:val="20"/>
+              </w:rPr>
+            </w:pPr>
+            <w:r>
+              <w:rPr>
+                <w:sz w:val="20"/>
+                <w:szCs w:val="20"/>
+              </w:rPr>
+              <w:t>b)</w:t>
+            </w:r>
+          </w:p>
+        </w:tc>
+      </w:tr>
+      <w:tr>
+        <w:tc>
+          <w:tcPr>
+            <w:tcW w:w="9284" w:type="dxa"/>
+            <w:gridSpan w:val="2"/>
+            <w:vAlign w:val="center"/>
+          </w:tcPr>
+          <w:p>
+            <w:pPr>
+              <w:jc w:val="center"/>
+            </w:pPr>
+            <w:r>
+              <w:rPr>
+                <w:sz w:val="20"/>
+                <w:szCs w:val="20"/>
+              </w:rPr>
+              <w:t xml:space="preserve">Figura 11: Ganhadores por </w:t>
+            </w:r>
+            <w:r>
+              <w:rPr>
+                <w:sz w:val="20"/>
+                <w:szCs w:val="20"/>
+              </w:rPr>
+              <w:t>região</w:t>
+            </w:r>
+          </w:p>
+        </w:tc>
+      </w:tr>
+    </w:tbl>
+    <w:p>
+      <w:pPr>
+        <w:ind w:left="360" w:firstLine="348"/>
+        <w:jc w:val="both"/>
+      </w:pPr>
+    </w:p>
+    <w:p>
+      <w:pPr>
+        <w:rPr>
+          <w:sz w:val="20"/>
+          <w:szCs w:val="20"/>
+        </w:rPr>
+      </w:pPr>
     </w:p>
     <w:p/>
+    <w:p>
+      <w:pPr>
+        <w:rPr>
+          <w:sz w:val="20"/>
+          <w:szCs w:val="20"/>
+        </w:rPr>
+      </w:pPr>
+    </w:p>
+    <w:p>
+      <w:pPr>
+        <w:ind w:left="360" w:firstLine="348"/>
+      </w:pPr>
+    </w:p>
     <w:p>
       <w:pPr>
         <w:pStyle w:val="Ttulo1"/>
@@ -2115,11 +3128,13 @@
           <w:numId w:val="2"/>
         </w:numPr>
         <w:rPr>
+          <w:b/>
           <w:color w:val="auto"/>
         </w:rPr>
       </w:pPr>
       <w:r>
         <w:rPr>
+          <w:b/>
           <w:color w:val="auto"/>
         </w:rPr>
         <w:t>Conclusões</w:t>
@@ -2138,11 +3153,13 @@
           <w:numId w:val="2"/>
         </w:numPr>
         <w:rPr>
+          <w:b/>
           <w:color w:val="auto"/>
         </w:rPr>
       </w:pPr>
       <w:r>
         <w:rPr>
+          <w:b/>
           <w:color w:val="auto"/>
         </w:rPr>
         <w:t>Referências</w:t>
@@ -2153,13 +3170,8 @@
         <w:ind w:left="360"/>
       </w:pPr>
       <w:r>
-        <w:t xml:space="preserve">Ref. 1 – Caixa Econômica Federal – </w:t>
-      </w:r>
-      <w:proofErr w:type="spellStart"/>
-      <w:r>
-        <w:t>Mega-Sena</w:t>
-      </w:r>
-      <w:proofErr w:type="spellEnd"/>
+        <w:t>Ref. 1 – Caixa Econômica Federal – Mega-Sena</w:t>
+      </w:r>
       <w:r>
         <w:t>.</w:t>
       </w:r>
@@ -2168,7 +3180,7 @@
       <w:pPr>
         <w:ind w:left="360"/>
       </w:pPr>
-      <w:hyperlink r:id="rId10" w:history="1">
+      <w:hyperlink r:id="rId16" w:history="1">
         <w:r>
           <w:rPr>
             <w:rStyle w:val="Hyperlink"/>
@@ -2185,15 +3197,7 @@
         <w:t xml:space="preserve">Ref. 2 – G1 – </w:t>
       </w:r>
       <w:r>
-        <w:t xml:space="preserve">Número de ganhadores da </w:t>
-      </w:r>
-      <w:proofErr w:type="spellStart"/>
-      <w:r>
-        <w:t>Mega</w:t>
-      </w:r>
-      <w:proofErr w:type="spellEnd"/>
-      <w:r>
-        <w:t xml:space="preserve"> da Virada foi recorde; veja estatísticas</w:t>
+        <w:t>Número de ganhadores da Mega da Virada foi recorde; veja estatísticas</w:t>
       </w:r>
       <w:r>
         <w:t>.</w:t>
@@ -2203,7 +3207,7 @@
       <w:pPr>
         <w:ind w:left="360"/>
       </w:pPr>
-      <w:hyperlink r:id="rId11" w:history="1">
+      <w:hyperlink r:id="rId17" w:history="1">
         <w:r>
           <w:rPr>
             <w:rStyle w:val="Hyperlink"/>
@@ -2230,7 +3234,7 @@
       <w:pPr>
         <w:ind w:left="360"/>
       </w:pPr>
-      <w:hyperlink r:id="rId12" w:history="1">
+      <w:hyperlink r:id="rId18" w:history="1">
         <w:r>
           <w:rPr>
             <w:rStyle w:val="Hyperlink"/>
@@ -2239,17 +3243,86 @@
         </w:r>
       </w:hyperlink>
     </w:p>
+    <w:p>
+      <w:pPr>
+        <w:ind w:left="360"/>
+      </w:pPr>
+      <w:r>
+        <w:lastRenderedPageBreak/>
+        <w:t xml:space="preserve">Ref. </w:t>
+      </w:r>
+      <w:r>
+        <w:t>4</w:t>
+      </w:r>
+      <w:r>
+        <w:t xml:space="preserve"> – </w:t>
+      </w:r>
+      <w:r>
+        <w:t>UOL</w:t>
+      </w:r>
+      <w:r>
+        <w:t xml:space="preserve"> </w:t>
+      </w:r>
+      <w:r>
+        <w:t>Notícias</w:t>
+      </w:r>
+      <w:r>
+        <w:t xml:space="preserve"> – </w:t>
+      </w:r>
+      <w:r>
+        <w:t>Coincidência inédita na Mega-Sena provoca dúvidas nas redes sociais; matemáticos explicam</w:t>
+      </w:r>
+      <w:r>
+        <w:t>.</w:t>
+      </w:r>
+    </w:p>
+    <w:p>
+      <w:pPr>
+        <w:ind w:left="360"/>
+      </w:pPr>
+      <w:hyperlink r:id="rId19" w:history="1">
+        <w:r>
+          <w:rPr>
+            <w:rStyle w:val="Hyperlink"/>
+          </w:rPr>
+          <w:t>https://noticias.uol.com.br/cotidiano/ultimas-noticias/2018/06/25/improvavel-impossivel-resultado-diferente-incentiva-teorias-de-fraude-na-mega.htm</w:t>
+        </w:r>
+      </w:hyperlink>
+    </w:p>
+    <w:p>
+      <w:pPr>
+        <w:ind w:left="360"/>
+      </w:pPr>
+      <w:r>
+        <w:t xml:space="preserve">Ref. </w:t>
+      </w:r>
+      <w:r>
+        <w:t>5</w:t>
+      </w:r>
+      <w:r>
+        <w:t xml:space="preserve"> – UOL Notícias – </w:t>
+      </w:r>
+      <w:r>
+        <w:t>O que dizem os matemáticos sobre as ditas fórmulas certeiras e dicas infalíveis para se ganhar na loteria</w:t>
+      </w:r>
+      <w:r>
+        <w:t>.</w:t>
+      </w:r>
+    </w:p>
+    <w:p>
+      <w:pPr>
+        <w:ind w:left="360"/>
+      </w:pPr>
+      <w:hyperlink r:id="rId20" w:history="1">
+        <w:r>
+          <w:rPr>
+            <w:rStyle w:val="Hyperlink"/>
+          </w:rPr>
+          <w:t>https://noticias.uol.com.br/ciencia/ultimas-noticias/bbc/2017/12/29/o-que-dizem-os-matematicos-sobre-as-ditas-formulas-certeiras-e-dicas-infaliveis-para-se-ganhar-na-loteria.htm</w:t>
+        </w:r>
+      </w:hyperlink>
+    </w:p>
     <w:p/>
-    <w:p>
-      <w:pPr>
-        <w:ind w:left="360"/>
-      </w:pPr>
-    </w:p>
-    <w:p>
-      <w:pPr>
-        <w:ind w:left="360"/>
-      </w:pPr>
-    </w:p>
     <w:sectPr>
       <w:pgSz w:w="11906" w:h="16838"/>
       <w:pgMar w:top="1417" w:right="1701" w:bottom="1417" w:left="1701" w:header="708" w:footer="708" w:gutter="0"/>

</xml_diff>